<commit_message>
Refactor ads_dashboard.py , docx_template_processor.py and katya_SEO.py
</commit_message>
<xml_diff>
--- a/inputs/Development Contract.docx
+++ b/inputs/Development Contract.docx
@@ -60,7 +60,19 @@
         <w:rPr>
           <w:rFonts w:ascii="Arial" w:hAnsi="Arial" w:cs="Arial"/>
         </w:rPr>
-        <w:t>The following agreement is entered and agreed upon by TEG Intl., (contractor) and</w:t>
+        <w:t xml:space="preserve">The following agreement is entered and agreed upon by </w:t>
+      </w:r>
+      <w:r>
+        <w:rPr>
+          <w:rFonts w:ascii="Arial" w:hAnsi="Arial" w:cs="Arial"/>
+        </w:rPr>
+        <w:t>TEG</w:t>
+      </w:r>
+      <w:r>
+        <w:rPr>
+          <w:rFonts w:ascii="Arial" w:hAnsi="Arial" w:cs="Arial"/>
+        </w:rPr>
+        <w:t>, (contractor) and</w:t>
       </w:r>
       <w:r>
         <w:rPr>
@@ -332,7 +344,19 @@
         <w:rPr>
           <w:rFonts w:ascii="Arial" w:hAnsi="Arial" w:cs="Arial"/>
         </w:rPr>
-        <w:t xml:space="preserve">on TEG Intl. Specification Sheets. Prices include project management as outlined in this agreement, and all goods are provided with a 100% guarantee to meet specified specifications and quality standards, as specified by the client. </w:t>
+        <w:t xml:space="preserve">on </w:t>
+      </w:r>
+      <w:r>
+        <w:rPr>
+          <w:rFonts w:ascii="Arial" w:hAnsi="Arial" w:cs="Arial"/>
+        </w:rPr>
+        <w:t>TEG</w:t>
+      </w:r>
+      <w:r>
+        <w:rPr>
+          <w:rFonts w:ascii="Arial" w:hAnsi="Arial" w:cs="Arial"/>
+        </w:rPr>
+        <w:t xml:space="preserve"> Specification Sheets. Prices include project management as outlined in this agreement, and all goods are provided with a 100% guarantee to meet specified specifications and quality standards, as specified by the client. </w:t>
       </w:r>
       <w:r>
         <w:rPr>
@@ -373,21 +397,7 @@
         <w:rPr>
           <w:rFonts w:ascii="Arial" w:hAnsi="Arial" w:cs="Arial"/>
         </w:rPr>
-        <w:t xml:space="preserve">This contract is agreed upon as a development package, with payment due in full, valid for 1 year.  Amounts due per these signed contracts are nonrefundable, non-transferrable, and non-exchangeable toward future orders or alternate styles.  By </w:t>
-      </w:r>
-      <w:proofErr w:type="gramStart"/>
-      <w:r>
-        <w:rPr>
-          <w:rFonts w:ascii="Arial" w:hAnsi="Arial" w:cs="Arial"/>
-        </w:rPr>
-        <w:t>entering into</w:t>
-      </w:r>
-      <w:proofErr w:type="gramEnd"/>
-      <w:r>
-        <w:rPr>
-          <w:rFonts w:ascii="Arial" w:hAnsi="Arial" w:cs="Arial"/>
-        </w:rPr>
-        <w:t xml:space="preserve"> this contract, the development and sample production dates will be reserved and incorporated into our development and/or modular production schedule. </w:t>
+        <w:t xml:space="preserve">This contract is agreed upon as a development package, with payment due in full, valid for 1 year.  Amounts due per these signed contracts are nonrefundable, non-transferrable, and non-exchangeable toward future orders or alternate styles.  By entering into this contract, the development and sample production dates will be reserved and incorporated into our development and/or modular production schedule. </w:t>
       </w:r>
       <w:r>
         <w:rPr>
@@ -400,13 +410,19 @@
         <w:rPr>
           <w:rFonts w:ascii="Arial" w:hAnsi="Arial" w:cs="Arial"/>
         </w:rPr>
-        <w:t xml:space="preserve">Adjustments or change orders may be submitted to TEG </w:t>
-      </w:r>
-      <w:r>
-        <w:rPr>
-          <w:rFonts w:ascii="Arial" w:hAnsi="Arial" w:cs="Arial"/>
-        </w:rPr>
-        <w:t>Intl. but</w:t>
+        <w:t xml:space="preserve">Adjustments or change orders may be submitted to </w:t>
+      </w:r>
+      <w:r>
+        <w:rPr>
+          <w:rFonts w:ascii="Arial" w:hAnsi="Arial" w:cs="Arial"/>
+        </w:rPr>
+        <w:t>TEG</w:t>
+      </w:r>
+      <w:r>
+        <w:rPr>
+          <w:rFonts w:ascii="Arial" w:hAnsi="Arial" w:cs="Arial"/>
+        </w:rPr>
+        <w:t xml:space="preserve"> but</w:t>
       </w:r>
       <w:r>
         <w:rPr>
@@ -424,7 +440,19 @@
         <w:rPr>
           <w:rFonts w:ascii="Arial" w:hAnsi="Arial" w:cs="Arial"/>
         </w:rPr>
-        <w:t xml:space="preserve"> signed written consent before changes are initiated.  Estimated prices for items sent out for dye, bias, spaghetti, or other trim may be included in this proposal, but in the case that there are additional costs above the estimated amounts listed, client will be notified of additional costs and upon client’s approval, full payment will be due and payable prior to TEG Intl. releasing completed materials.  Client approved and agreed-upon send-outs (outside of cut/sew) will incur management fee in addition to all normal production, shipping, supply, etc., fees paid to outside contractors.  </w:t>
+        <w:t xml:space="preserve"> signed written consent before changes are initiated.  Estimated prices for items sent out for dye, bias, spaghetti, or other trim may be included in this proposal, but in the case that there are additional costs above the estimated amounts listed, client will be notified of additional costs and upon client’s approval, full payment will be due and payable prior to </w:t>
+      </w:r>
+      <w:r>
+        <w:rPr>
+          <w:rFonts w:ascii="Arial" w:hAnsi="Arial" w:cs="Arial"/>
+        </w:rPr>
+        <w:t>TEG</w:t>
+      </w:r>
+      <w:r>
+        <w:rPr>
+          <w:rFonts w:ascii="Arial" w:hAnsi="Arial" w:cs="Arial"/>
+        </w:rPr>
+        <w:t xml:space="preserve"> releasing completed materials.  Client approved and agreed-upon send-outs (outside of cut/sew) will incur management fee in addition to all normal production, shipping, supply, etc., fees paid to outside contractors.  </w:t>
       </w:r>
     </w:p>
     <w:p>
@@ -448,6 +476,7 @@
         <w:rPr>
           <w:rFonts w:ascii="Arial" w:hAnsi="Arial" w:cs="Arial"/>
         </w:rPr>
+        <w:lastRenderedPageBreak/>
         <w:t xml:space="preserve">For each style, </w:t>
       </w:r>
       <w:r>
@@ -540,7 +569,31 @@
         <w:rPr>
           <w:rFonts w:ascii="Arial" w:hAnsi="Arial" w:cs="Arial"/>
         </w:rPr>
-        <w:t xml:space="preserve">Late delivery to TEG Intl. of any material or trim component will result in a re-scheduled delivery for that style, regardless of previously scheduled delivery dates.  Any design changes in development, differing from written specification on TEG Intl.’s Specification Sheets, will be billed at the stated hourly rates.  </w:t>
+        <w:t xml:space="preserve">Late delivery to </w:t>
+      </w:r>
+      <w:r>
+        <w:rPr>
+          <w:rFonts w:ascii="Arial" w:hAnsi="Arial" w:cs="Arial"/>
+        </w:rPr>
+        <w:t>TEG</w:t>
+      </w:r>
+      <w:r>
+        <w:rPr>
+          <w:rFonts w:ascii="Arial" w:hAnsi="Arial" w:cs="Arial"/>
+        </w:rPr>
+        <w:t xml:space="preserve"> of any material or trim component will result in a re-scheduled delivery for that style, regardless of previously scheduled delivery dates.  Any design changes in development, differing from written specification on </w:t>
+      </w:r>
+      <w:r>
+        <w:rPr>
+          <w:rFonts w:ascii="Arial" w:hAnsi="Arial" w:cs="Arial"/>
+        </w:rPr>
+        <w:t>TEG</w:t>
+      </w:r>
+      <w:r>
+        <w:rPr>
+          <w:rFonts w:ascii="Arial" w:hAnsi="Arial" w:cs="Arial"/>
+        </w:rPr>
+        <w:t xml:space="preserve">’s Specification Sheets, will be billed at the stated hourly rates.  </w:t>
       </w:r>
     </w:p>
     <w:p>
@@ -574,7 +627,7 @@
           <w:color w:val="000000"/>
           <w:kern w:val="1"/>
         </w:rPr>
-        <w:t xml:space="preserve">A TEG Intl. specification sheet is required for each style and colorway, for patterns, and cutting and sewing of samples, and any production order, prior to initiation of project by TEG Intl.  All specifications including, but not limited to, design specifications, specialized stitch-types, all fabrics used, any trims, fusing requirements, and any other special notations are required at time project is started.  Written changes will be contemplated on a </w:t>
+        <w:t xml:space="preserve">A </w:t>
       </w:r>
       <w:r>
         <w:rPr>
@@ -582,7 +635,7 @@
           <w:color w:val="000000"/>
           <w:kern w:val="1"/>
         </w:rPr>
-        <w:t>case-by-case</w:t>
+        <w:t>TEG</w:t>
       </w:r>
       <w:r>
         <w:rPr>
@@ -590,7 +643,7 @@
           <w:color w:val="000000"/>
           <w:kern w:val="1"/>
         </w:rPr>
-        <w:t xml:space="preserve"> basis, and services to provide changes may be invoiced separately. TEG Intl. guarantees </w:t>
+        <w:t xml:space="preserve"> specification sheet is required for each style and colorway, for patterns, and cutting and sewing of samples, and any production order, prior to initiation of project by </w:t>
       </w:r>
       <w:r>
         <w:rPr>
@@ -598,7 +651,7 @@
           <w:color w:val="000000"/>
           <w:kern w:val="1"/>
         </w:rPr>
-        <w:t>its</w:t>
+        <w:t>TEG</w:t>
       </w:r>
       <w:r>
         <w:rPr>
@@ -606,7 +659,71 @@
           <w:color w:val="000000"/>
           <w:kern w:val="1"/>
         </w:rPr>
-        <w:t xml:space="preserve"> patterns and samples to be of approved quality matching only what is specified on the TEG Intl. Specification Sheet.</w:t>
+        <w:t xml:space="preserve">  All specifications including, but not limited to, design specifications, specialized stitch-types, all fabrics used, any trims, fusing requirements, and any other special notations are required at time project is started.  Written changes will be contemplated on a </w:t>
+      </w:r>
+      <w:r>
+        <w:rPr>
+          <w:rFonts w:ascii="Arial" w:eastAsia="Arial" w:hAnsi="Arial" w:cs="Arial"/>
+          <w:color w:val="000000"/>
+          <w:kern w:val="1"/>
+        </w:rPr>
+        <w:t>case-by-case</w:t>
+      </w:r>
+      <w:r>
+        <w:rPr>
+          <w:rFonts w:ascii="Arial" w:eastAsia="Arial" w:hAnsi="Arial" w:cs="Arial"/>
+          <w:color w:val="000000"/>
+          <w:kern w:val="1"/>
+        </w:rPr>
+        <w:t xml:space="preserve"> basis, and services to provide changes may be invoiced separately. </w:t>
+      </w:r>
+      <w:r>
+        <w:rPr>
+          <w:rFonts w:ascii="Arial" w:eastAsia="Arial" w:hAnsi="Arial" w:cs="Arial"/>
+          <w:color w:val="000000"/>
+          <w:kern w:val="1"/>
+        </w:rPr>
+        <w:t>TEG</w:t>
+      </w:r>
+      <w:r>
+        <w:rPr>
+          <w:rFonts w:ascii="Arial" w:eastAsia="Arial" w:hAnsi="Arial" w:cs="Arial"/>
+          <w:color w:val="000000"/>
+          <w:kern w:val="1"/>
+        </w:rPr>
+        <w:t xml:space="preserve"> guarantees </w:t>
+      </w:r>
+      <w:r>
+        <w:rPr>
+          <w:rFonts w:ascii="Arial" w:eastAsia="Arial" w:hAnsi="Arial" w:cs="Arial"/>
+          <w:color w:val="000000"/>
+          <w:kern w:val="1"/>
+        </w:rPr>
+        <w:t>its</w:t>
+      </w:r>
+      <w:r>
+        <w:rPr>
+          <w:rFonts w:ascii="Arial" w:eastAsia="Arial" w:hAnsi="Arial" w:cs="Arial"/>
+          <w:color w:val="000000"/>
+          <w:kern w:val="1"/>
+        </w:rPr>
+        <w:t xml:space="preserve"> patterns and samples to be of approved quality matching only what is specified on the </w:t>
+      </w:r>
+      <w:r>
+        <w:rPr>
+          <w:rFonts w:ascii="Arial" w:eastAsia="Arial" w:hAnsi="Arial" w:cs="Arial"/>
+          <w:color w:val="000000"/>
+          <w:kern w:val="1"/>
+        </w:rPr>
+        <w:t>TEG</w:t>
+      </w:r>
+      <w:r>
+        <w:rPr>
+          <w:rFonts w:ascii="Arial" w:eastAsia="Arial" w:hAnsi="Arial" w:cs="Arial"/>
+          <w:color w:val="000000"/>
+          <w:kern w:val="1"/>
+        </w:rPr>
+        <w:t xml:space="preserve"> Specification Sheet.</w:t>
       </w:r>
     </w:p>
     <w:p>
@@ -638,7 +755,55 @@
         <w:rPr>
           <w:rFonts w:ascii="Arial" w:hAnsi="Arial" w:cs="Arial"/>
         </w:rPr>
-        <w:t>All efforts will be made by TEG Intl. and its employees, to ensure timely delivery.  In any event, TEG shall be held liable only for the cost of production, or development, as written in this contract.  This contract is agreed upon, with full agreement to TEG Intl.’s Terms and Policies. Customer agrees to notifying TEG Intl. of any quality issues within 5 business days of receipt of the samples or production.  Any claims must be shipped back upon notification to TEG Intl. for review.  After 5 business days, all goods are accepted as approved quality and quantity.</w:t>
+        <w:t xml:space="preserve">All efforts will be made by </w:t>
+      </w:r>
+      <w:r>
+        <w:rPr>
+          <w:rFonts w:ascii="Arial" w:hAnsi="Arial" w:cs="Arial"/>
+        </w:rPr>
+        <w:t>TEG</w:t>
+      </w:r>
+      <w:r>
+        <w:rPr>
+          <w:rFonts w:ascii="Arial" w:hAnsi="Arial" w:cs="Arial"/>
+        </w:rPr>
+        <w:t xml:space="preserve"> and its employees, to ensure timely delivery.  In any event, TEG shall be held liable only for the cost of production, or development, as written in this contract.  This contract is agreed upon, with full agreement to </w:t>
+      </w:r>
+      <w:r>
+        <w:rPr>
+          <w:rFonts w:ascii="Arial" w:hAnsi="Arial" w:cs="Arial"/>
+        </w:rPr>
+        <w:t>TEG</w:t>
+      </w:r>
+      <w:r>
+        <w:rPr>
+          <w:rFonts w:ascii="Arial" w:hAnsi="Arial" w:cs="Arial"/>
+        </w:rPr>
+        <w:t xml:space="preserve">’s Terms and Policies. Customer agrees to notifying </w:t>
+      </w:r>
+      <w:r>
+        <w:rPr>
+          <w:rFonts w:ascii="Arial" w:hAnsi="Arial" w:cs="Arial"/>
+        </w:rPr>
+        <w:t>TEG</w:t>
+      </w:r>
+      <w:r>
+        <w:rPr>
+          <w:rFonts w:ascii="Arial" w:hAnsi="Arial" w:cs="Arial"/>
+        </w:rPr>
+        <w:t xml:space="preserve"> of any quality issues within 5 business days of receipt of the samples or production.  Any claims must be shipped back upon notification to </w:t>
+      </w:r>
+      <w:r>
+        <w:rPr>
+          <w:rFonts w:ascii="Arial" w:hAnsi="Arial" w:cs="Arial"/>
+        </w:rPr>
+        <w:t>TEG</w:t>
+      </w:r>
+      <w:r>
+        <w:rPr>
+          <w:rFonts w:ascii="Arial" w:hAnsi="Arial" w:cs="Arial"/>
+        </w:rPr>
+        <w:t xml:space="preserve"> for review.  After 5 business days, all goods are accepted as approved quality and quantity.</w:t>
       </w:r>
     </w:p>
     <w:p>
@@ -665,7 +830,55 @@
         <w:rPr>
           <w:rFonts w:ascii="Arial" w:hAnsi="Arial" w:cs="Arial"/>
         </w:rPr>
-        <w:t xml:space="preserve">LIMITED LIABILITY: While TEG Intl. takes every care in producing safe products, employing safe production practices, and reviewing the preparation of all apparel, TEG Intl. makes no warranties, expressed or implied, of merchantability, fitness of purpose, or safety of purpose of the items produced by TEG Intl.  Client agrees that TEG Intl. acts solely at the direction and discretion of the client pertaining to apparel production.  </w:t>
+        <w:t xml:space="preserve">LIMITED LIABILITY: While </w:t>
+      </w:r>
+      <w:r>
+        <w:rPr>
+          <w:rFonts w:ascii="Arial" w:hAnsi="Arial" w:cs="Arial"/>
+        </w:rPr>
+        <w:t>TEG</w:t>
+      </w:r>
+      <w:r>
+        <w:rPr>
+          <w:rFonts w:ascii="Arial" w:hAnsi="Arial" w:cs="Arial"/>
+        </w:rPr>
+        <w:t xml:space="preserve"> takes every care in producing safe products, employing safe production practices, and reviewing the preparation of all apparel, </w:t>
+      </w:r>
+      <w:r>
+        <w:rPr>
+          <w:rFonts w:ascii="Arial" w:hAnsi="Arial" w:cs="Arial"/>
+        </w:rPr>
+        <w:t>TEG</w:t>
+      </w:r>
+      <w:r>
+        <w:rPr>
+          <w:rFonts w:ascii="Arial" w:hAnsi="Arial" w:cs="Arial"/>
+        </w:rPr>
+        <w:t xml:space="preserve"> makes no warranties, expressed or implied, of merchantability, fitness of purpose, or safety of purpose of the items produced by </w:t>
+      </w:r>
+      <w:r>
+        <w:rPr>
+          <w:rFonts w:ascii="Arial" w:hAnsi="Arial" w:cs="Arial"/>
+        </w:rPr>
+        <w:t>TEG</w:t>
+      </w:r>
+      <w:r>
+        <w:rPr>
+          <w:rFonts w:ascii="Arial" w:hAnsi="Arial" w:cs="Arial"/>
+        </w:rPr>
+        <w:t xml:space="preserve">  Client agrees that </w:t>
+      </w:r>
+      <w:r>
+        <w:rPr>
+          <w:rFonts w:ascii="Arial" w:hAnsi="Arial" w:cs="Arial"/>
+        </w:rPr>
+        <w:t>TEG</w:t>
+      </w:r>
+      <w:r>
+        <w:rPr>
+          <w:rFonts w:ascii="Arial" w:hAnsi="Arial" w:cs="Arial"/>
+        </w:rPr>
+        <w:t xml:space="preserve"> acts solely at the direction and discretion of the client pertaining to apparel production.  </w:t>
       </w:r>
     </w:p>
     <w:p>
@@ -692,7 +905,19 @@
         <w:rPr>
           <w:rFonts w:ascii="Arial" w:hAnsi="Arial" w:cs="Arial"/>
         </w:rPr>
-        <w:t xml:space="preserve">In the event of any discrepancy or error, TEG Intl. product liability is limited solely to the remuneration paid under contract between TEG and the client, construing the provisions of this Agreement, or due to default of any provision listed herein, the unsuccessful party in such action or proceeding shall be liable to reimburse in full to the prevailing party for all costs, expenses, and attorney’s fees. </w:t>
+        <w:t xml:space="preserve">In the event of any discrepancy or error, </w:t>
+      </w:r>
+      <w:r>
+        <w:rPr>
+          <w:rFonts w:ascii="Arial" w:hAnsi="Arial" w:cs="Arial"/>
+        </w:rPr>
+        <w:t>TEG</w:t>
+      </w:r>
+      <w:r>
+        <w:rPr>
+          <w:rFonts w:ascii="Arial" w:hAnsi="Arial" w:cs="Arial"/>
+        </w:rPr>
+        <w:t xml:space="preserve"> product liability is limited solely to the remuneration paid under contract between TEG and the client, construing the provisions of this Agreement, or due to default of any provision listed herein, the unsuccessful party in such action or proceeding shall be liable to reimburse in full to the prevailing party for all costs, expenses, and attorney’s fees. </w:t>
       </w:r>
     </w:p>
     <w:p>
@@ -941,7 +1166,19 @@
           <w:rFonts w:ascii="Arial" w:hAnsi="Arial" w:cs="Arial"/>
         </w:rPr>
         <w:br/>
-        <w:t xml:space="preserve">Fitting at TEG Intl: </w:t>
+        <w:t xml:space="preserve">Fitting at </w:t>
+      </w:r>
+      <w:r>
+        <w:rPr>
+          <w:rFonts w:ascii="Arial" w:hAnsi="Arial" w:cs="Arial"/>
+        </w:rPr>
+        <w:t>TEG</w:t>
+      </w:r>
+      <w:r>
+        <w:rPr>
+          <w:rFonts w:ascii="Arial" w:hAnsi="Arial" w:cs="Arial"/>
+        </w:rPr>
+        <w:t xml:space="preserve">: </w:t>
       </w:r>
       <w:r>
         <w:rPr>
@@ -990,7 +1227,19 @@
         <w:rPr>
           <w:rFonts w:ascii="Arial" w:hAnsi="Arial" w:cs="Arial"/>
         </w:rPr>
-        <w:t xml:space="preserve"> samples received from TEG Intl: </w:t>
+        <w:t xml:space="preserve"> samples received from </w:t>
+      </w:r>
+      <w:r>
+        <w:rPr>
+          <w:rFonts w:ascii="Arial" w:hAnsi="Arial" w:cs="Arial"/>
+        </w:rPr>
+        <w:t>TEG</w:t>
+      </w:r>
+      <w:r>
+        <w:rPr>
+          <w:rFonts w:ascii="Arial" w:hAnsi="Arial" w:cs="Arial"/>
+        </w:rPr>
+        <w:t xml:space="preserve">: </w:t>
       </w:r>
       <w:r>
         <w:rPr>
@@ -1236,7 +1485,13 @@
           <w:rFonts w:ascii="Arial" w:hAnsi="Arial" w:cs="Arial"/>
         </w:rPr>
         <w:br/>
-        <w:t>Fitting at TEG Intl</w:t>
+        <w:t xml:space="preserve">Fitting at </w:t>
+      </w:r>
+      <w:r>
+        <w:rPr>
+          <w:rFonts w:ascii="Arial" w:hAnsi="Arial" w:cs="Arial"/>
+        </w:rPr>
+        <w:t>TEG</w:t>
       </w:r>
       <w:r>
         <w:rPr>
@@ -1268,7 +1523,19 @@
         <w:rPr>
           <w:rFonts w:ascii="Arial" w:hAnsi="Arial" w:cs="Arial"/>
         </w:rPr>
-        <w:t xml:space="preserve"> samples received from TEG Intl:</w:t>
+        <w:t xml:space="preserve"> samples received from </w:t>
+      </w:r>
+      <w:r>
+        <w:rPr>
+          <w:rFonts w:ascii="Arial" w:hAnsi="Arial" w:cs="Arial"/>
+        </w:rPr>
+        <w:t>TEG</w:t>
+      </w:r>
+      <w:r>
+        <w:rPr>
+          <w:rFonts w:ascii="Arial" w:hAnsi="Arial" w:cs="Arial"/>
+        </w:rPr>
+        <w:t>:</w:t>
       </w:r>
       <w:r>
         <w:rPr>
@@ -1502,6 +1769,7 @@
           <w:rFonts w:ascii="Arial" w:hAnsi="Arial" w:cs="Arial"/>
           <w:highlight w:val="yellow"/>
         </w:rPr>
+        <w:lastRenderedPageBreak/>
         <w:t>__________________________________</w:t>
       </w:r>
       <w:r>
@@ -1530,7 +1798,19 @@
         <w:rPr>
           <w:rFonts w:ascii="Arial" w:hAnsi="Arial" w:cs="Arial"/>
         </w:rPr>
-        <w:t xml:space="preserve">n behalf of: TEG Intl </w:t>
+        <w:t xml:space="preserve">n behalf of: </w:t>
+      </w:r>
+      <w:r>
+        <w:rPr>
+          <w:rFonts w:ascii="Arial" w:hAnsi="Arial" w:cs="Arial"/>
+        </w:rPr>
+        <w:t>TEG</w:t>
+      </w:r>
+      <w:r>
+        <w:rPr>
+          <w:rFonts w:ascii="Arial" w:hAnsi="Arial" w:cs="Arial"/>
+        </w:rPr>
+        <w:t xml:space="preserve"> </w:t>
       </w:r>
       <w:r>
         <w:rPr>
@@ -2374,13 +2654,13 @@
       <w:lang w:eastAsia="ar-SA"/>
     </w:rPr>
   </w:style>
-  <w:style w:type="character" w:default="1" w:styleId="DefaultParagraphFont">
+  <w:style w:type="character" w:default="1" w:styleId="Fontepargpadro">
     <w:name w:val="Default Paragraph Font"/>
     <w:uiPriority w:val="1"/>
     <w:semiHidden/>
     <w:unhideWhenUsed/>
   </w:style>
-  <w:style w:type="table" w:default="1" w:styleId="TableNormal">
+  <w:style w:type="table" w:default="1" w:styleId="Tabelanormal">
     <w:name w:val="Normal Table"/>
     <w:uiPriority w:val="99"/>
     <w:semiHidden/>
@@ -2395,16 +2675,16 @@
       </w:tblCellMar>
     </w:tblPr>
   </w:style>
-  <w:style w:type="numbering" w:default="1" w:styleId="NoList">
+  <w:style w:type="numbering" w:default="1" w:styleId="Semlista">
     <w:name w:val="No List"/>
     <w:uiPriority w:val="99"/>
     <w:semiHidden/>
     <w:unhideWhenUsed/>
   </w:style>
-  <w:style w:type="paragraph" w:styleId="Header">
+  <w:style w:type="paragraph" w:styleId="Cabealho">
     <w:name w:val="header"/>
     <w:basedOn w:val="Normal"/>
-    <w:link w:val="HeaderChar"/>
+    <w:link w:val="CabealhoChar"/>
     <w:uiPriority w:val="99"/>
     <w:unhideWhenUsed/>
     <w:rsid w:val="00087C69"/>
@@ -2415,10 +2695,10 @@
       </w:tabs>
     </w:pPr>
   </w:style>
-  <w:style w:type="character" w:customStyle="1" w:styleId="HeaderChar">
-    <w:name w:val="Header Char"/>
-    <w:basedOn w:val="DefaultParagraphFont"/>
-    <w:link w:val="Header"/>
+  <w:style w:type="character" w:customStyle="1" w:styleId="CabealhoChar">
+    <w:name w:val="Cabeçalho Char"/>
+    <w:basedOn w:val="Fontepargpadro"/>
+    <w:link w:val="Cabealho"/>
     <w:uiPriority w:val="99"/>
     <w:rsid w:val="00087C69"/>
     <w:rPr>
@@ -2428,10 +2708,10 @@
       <w:lang w:eastAsia="ar-SA"/>
     </w:rPr>
   </w:style>
-  <w:style w:type="paragraph" w:styleId="Footer">
+  <w:style w:type="paragraph" w:styleId="Rodap">
     <w:name w:val="footer"/>
     <w:basedOn w:val="Normal"/>
-    <w:link w:val="FooterChar"/>
+    <w:link w:val="RodapChar"/>
     <w:uiPriority w:val="99"/>
     <w:unhideWhenUsed/>
     <w:rsid w:val="00087C69"/>
@@ -2442,10 +2722,10 @@
       </w:tabs>
     </w:pPr>
   </w:style>
-  <w:style w:type="character" w:customStyle="1" w:styleId="FooterChar">
-    <w:name w:val="Footer Char"/>
-    <w:basedOn w:val="DefaultParagraphFont"/>
-    <w:link w:val="Footer"/>
+  <w:style w:type="character" w:customStyle="1" w:styleId="RodapChar">
+    <w:name w:val="Rodapé Char"/>
+    <w:basedOn w:val="Fontepargpadro"/>
+    <w:link w:val="Rodap"/>
     <w:uiPriority w:val="99"/>
     <w:rsid w:val="00087C69"/>
     <w:rPr>

</xml_diff>

<commit_message>
Add PDF merging functionality in signnow_integration.py.
</commit_message>
<xml_diff>
--- a/inputs/Development Contract.docx
+++ b/inputs/Development Contract.docx
@@ -646,24 +646,6 @@
     </w:p>
     <w:p>
       <w:pPr>
-        <w:spacing w:after="0"/>
-        <w:jc w:val="both"/>
-        <w:rPr>
-          <w:rFonts w:ascii="Arial" w:eastAsia="Arial" w:hAnsi="Arial" w:cs="Arial"/>
-        </w:rPr>
-      </w:pPr>
-    </w:p>
-    <w:p>
-      <w:pPr>
-        <w:spacing w:after="0"/>
-        <w:jc w:val="both"/>
-        <w:rPr>
-          <w:rFonts w:ascii="Arial" w:eastAsia="Arial" w:hAnsi="Arial" w:cs="Arial"/>
-        </w:rPr>
-      </w:pPr>
-    </w:p>
-    <w:p>
-      <w:pPr>
         <w:tabs>
           <w:tab w:val="left" w:pos="7560"/>
         </w:tabs>
@@ -692,8 +674,14 @@
         <w:rPr>
           <w:rFonts w:ascii="Arial" w:eastAsia="Arial" w:hAnsi="Arial" w:cs="Arial"/>
         </w:rPr>
+        <w:t xml:space="preserve">In the event of any discrepancy or error, TEG product liability is limited solely to the remuneration paid under contract between TEG and the client, construing the provisions of this Agreement, or </w:t>
+      </w:r>
+      <w:r>
+        <w:rPr>
+          <w:rFonts w:ascii="Arial" w:eastAsia="Arial" w:hAnsi="Arial" w:cs="Arial"/>
+        </w:rPr>
         <w:lastRenderedPageBreak/>
-        <w:t xml:space="preserve">In the event of any discrepancy or error, TEG product liability is limited solely to the remuneration paid under contract between TEG and the client, construing the provisions of this Agreement, or due to default of any provision listed herein, the unsuccessful party in such action or proceeding shall be liable to reimburse in full to the prevailing party for all costs, expenses, and attorney’s fees. </w:t>
+        <w:t xml:space="preserve">due to default of any provision listed herein, the unsuccessful party in such action or proceeding shall be liable to reimburse in full to the prevailing party for all costs, expenses, and attorney’s fees. </w:t>
       </w:r>
     </w:p>
     <w:p>

</xml_diff>

<commit_message>
Add date filtering functionality to ads_dashboard.py; enhance SignNow form with account selection and credential loading; improve workbook_creator.py with custom style handling and safe cell merging.
</commit_message>
<xml_diff>
--- a/inputs/Development Contract.docx
+++ b/inputs/Development Contract.docx
@@ -254,22 +254,13 @@
         <w:jc w:val="both"/>
         <w:rPr>
           <w:rFonts w:ascii="Arial" w:eastAsia="Arial" w:hAnsi="Arial" w:cs="Arial"/>
-          <w:color w:val="000000"/>
-        </w:rPr>
-      </w:pPr>
-      <w:r>
-        <w:rPr>
-          <w:rFonts w:ascii="Arial" w:eastAsia="Arial" w:hAnsi="Arial" w:cs="Arial"/>
-        </w:rPr>
-        <w:tab/>
-        <w:t xml:space="preserve">All prices are based on the specifications given on TEG Specification Sheets. Prices include project management as outlined in this agreement, and all goods are provided with a 100% guarantee to meet specified specifications and quality standards, as specified by the client. </w:t>
-      </w:r>
-      <w:r>
-        <w:rPr>
-          <w:rFonts w:ascii="Arial" w:eastAsia="Arial" w:hAnsi="Arial" w:cs="Arial"/>
-          <w:color w:val="000000"/>
-        </w:rPr>
-        <w:t>All designs, patterns and samples produced for the client remain the client’s sole property.</w:t>
+        </w:rPr>
+      </w:pPr>
+      <w:r>
+        <w:rPr>
+          <w:rFonts w:ascii="Arial" w:eastAsia="Arial" w:hAnsi="Arial" w:cs="Arial"/>
+        </w:rPr>
+        <w:tab/>
       </w:r>
     </w:p>
     <w:p>
@@ -283,16 +274,64 @@
         <w:jc w:val="both"/>
         <w:rPr>
           <w:rFonts w:ascii="Arial" w:eastAsia="Arial" w:hAnsi="Arial" w:cs="Arial"/>
+        </w:rPr>
+      </w:pPr>
+    </w:p>
+    <w:p>
+      <w:pPr>
+        <w:tabs>
+          <w:tab w:val="left" w:pos="720"/>
+          <w:tab w:val="left" w:pos="780"/>
+        </w:tabs>
+        <w:spacing w:after="0"/>
+        <w:ind w:hanging="360"/>
+        <w:jc w:val="both"/>
+        <w:rPr>
+          <w:rFonts w:ascii="Arial" w:eastAsia="Arial" w:hAnsi="Arial" w:cs="Arial"/>
           <w:color w:val="000000"/>
         </w:rPr>
       </w:pPr>
-    </w:p>
-    <w:p>
-      <w:pPr>
-        <w:spacing w:after="0"/>
+      <w:r>
+        <w:rPr>
+          <w:rFonts w:ascii="Arial" w:eastAsia="Arial" w:hAnsi="Arial" w:cs="Arial"/>
+        </w:rPr>
+        <w:tab/>
+      </w:r>
+      <w:r>
+        <w:rPr>
+          <w:rFonts w:ascii="Arial" w:eastAsia="Arial" w:hAnsi="Arial" w:cs="Arial"/>
+        </w:rPr>
+        <w:t xml:space="preserve">All prices are based on the specifications given on TEG Specification Sheets. Prices include project management as outlined in this agreement, and all goods are provided with a 100% guarantee to meet specified specifications and quality standards, as specified by the client. </w:t>
+      </w:r>
+      <w:r>
+        <w:rPr>
+          <w:rFonts w:ascii="Arial" w:eastAsia="Arial" w:hAnsi="Arial" w:cs="Arial"/>
+          <w:color w:val="000000"/>
+        </w:rPr>
+        <w:t>All designs, patterns and samples produced for the client remain the client’s sole property.</w:t>
+      </w:r>
+    </w:p>
+    <w:p>
+      <w:pPr>
+        <w:tabs>
+          <w:tab w:val="left" w:pos="720"/>
+          <w:tab w:val="left" w:pos="780"/>
+        </w:tabs>
+        <w:spacing w:after="0"/>
+        <w:ind w:hanging="360"/>
         <w:jc w:val="both"/>
         <w:rPr>
           <w:rFonts w:ascii="Arial" w:eastAsia="Arial" w:hAnsi="Arial" w:cs="Arial"/>
+          <w:color w:val="000000"/>
+        </w:rPr>
+      </w:pPr>
+    </w:p>
+    <w:p>
+      <w:pPr>
+        <w:spacing w:after="0"/>
+        <w:jc w:val="both"/>
+        <w:rPr>
+          <w:rFonts w:ascii="Arial" w:eastAsia="Arial" w:hAnsi="Arial" w:cs="Arial"/>
         </w:rPr>
       </w:pPr>
       <w:r>
@@ -341,14 +380,14 @@
         <w:rPr>
           <w:rFonts w:ascii="Arial" w:eastAsia="Arial" w:hAnsi="Arial" w:cs="Arial"/>
         </w:rPr>
-        <w:t xml:space="preserve"> this contract, the development and sample production dates will be reserved and incorporated into our development and/or modular production schedule.  Adjustments or change orders may be submitted to TEG but will only be incorporated into the agreement upon both parties signed written </w:t>
+        <w:t xml:space="preserve"> this contract, the development and sample production dates will be reserved and incorporated into our development and/or modular production schedule.  Adjustments or change orders may be </w:t>
       </w:r>
       <w:r>
         <w:rPr>
           <w:rFonts w:ascii="Arial" w:eastAsia="Arial" w:hAnsi="Arial" w:cs="Arial"/>
         </w:rPr>
         <w:lastRenderedPageBreak/>
-        <w:t xml:space="preserve">consent before changes are initiated.  Estimated prices for items sent out for dye, bias, spaghetti, or other </w:t>
+        <w:t xml:space="preserve">submitted to TEG but will only be incorporated into the agreement upon both parties signed written consent before changes are initiated.  Estimated prices for items sent out for dye, bias, spaghetti, or other </w:t>
       </w:r>
       <w:proofErr w:type="gramStart"/>
       <w:r>
@@ -1290,8 +1329,8 @@
         <w:szCs w:val="56"/>
       </w:rPr>
       <w:drawing>
-        <wp:inline distT="114300" distB="114300" distL="114300" distR="114300" wp14:anchorId="1D5AF7A0" wp14:editId="45DA7E7B">
-          <wp:extent cx="2176463" cy="973130"/>
+        <wp:inline distT="114300" distB="114300" distL="114300" distR="114300" wp14:anchorId="1D5AF7A0" wp14:editId="0F880575">
+          <wp:extent cx="1828800" cy="707666"/>
           <wp:effectExtent l="0" t="0" r="0" b="0"/>
           <wp:docPr id="443425484" name="image2.jpg"/>
           <wp:cNvGraphicFramePr/>
@@ -1312,7 +1351,7 @@
                 <pic:spPr>
                   <a:xfrm>
                     <a:off x="0" y="0"/>
-                    <a:ext cx="2176463" cy="973130"/>
+                    <a:ext cx="1828800" cy="707666"/>
                   </a:xfrm>
                   <a:prstGeom prst="rect">
                     <a:avLst/>

</xml_diff>

<commit_message>
Remove QuickBooks integration and related files; update Signnow to handle 2 signatures from both sides.
</commit_message>
<xml_diff>
--- a/inputs/Development Contract.docx
+++ b/inputs/Development Contract.docx
@@ -95,21 +95,7 @@
         <w:rPr>
           <w:rFonts w:ascii="Arial" w:eastAsia="Arial" w:hAnsi="Arial" w:cs="Arial"/>
         </w:rPr>
-        <w:t xml:space="preserve"> This agreement comprises the entirety of agreements between the parties named herein, and no other agreements, verbal or otherwise, shall be considered included in this contract.  All changes shall be agreed upon in writing and shall require the signature of both parties. Contractor provides </w:t>
-      </w:r>
-      <w:proofErr w:type="gramStart"/>
-      <w:r>
-        <w:rPr>
-          <w:rFonts w:ascii="Arial" w:eastAsia="Arial" w:hAnsi="Arial" w:cs="Arial"/>
-        </w:rPr>
-        <w:t>the services</w:t>
-      </w:r>
-      <w:proofErr w:type="gramEnd"/>
-      <w:r>
-        <w:rPr>
-          <w:rFonts w:ascii="Arial" w:eastAsia="Arial" w:hAnsi="Arial" w:cs="Arial"/>
-        </w:rPr>
-        <w:t xml:space="preserve"> for Client based upon remuneration in full by the Client. The total contract amount shall be </w:t>
+        <w:t xml:space="preserve"> This agreement comprises the entirety of agreements between the parties named herein, and no other agreements, verbal or otherwise, shall be considered included in this contract.  All changes shall be agreed upon in writing and shall require the signature of both parties. Contractor provides the services for Client based upon remuneration in full by the Client. The total contract amount shall be </w:t>
       </w:r>
       <w:r>
         <w:rPr>
@@ -296,11 +282,6 @@
           <w:rFonts w:ascii="Arial" w:eastAsia="Arial" w:hAnsi="Arial" w:cs="Arial"/>
         </w:rPr>
         <w:tab/>
-      </w:r>
-      <w:r>
-        <w:rPr>
-          <w:rFonts w:ascii="Arial" w:eastAsia="Arial" w:hAnsi="Arial" w:cs="Arial"/>
-        </w:rPr>
         <w:t xml:space="preserve">All prices are based on the specifications given on TEG Specification Sheets. Prices include project management as outlined in this agreement, and all goods are provided with a 100% guarantee to meet specified specifications and quality standards, as specified by the client. </w:t>
       </w:r>
       <w:r>
@@ -338,70 +319,14 @@
         <w:rPr>
           <w:rFonts w:ascii="Arial" w:eastAsia="Arial" w:hAnsi="Arial" w:cs="Arial"/>
         </w:rPr>
-        <w:t xml:space="preserve">This contract is agreed upon as a development package, with payment due in full, valid for 1 year.  Amounts due </w:t>
-      </w:r>
-      <w:proofErr w:type="gramStart"/>
-      <w:r>
-        <w:rPr>
-          <w:rFonts w:ascii="Arial" w:eastAsia="Arial" w:hAnsi="Arial" w:cs="Arial"/>
-        </w:rPr>
-        <w:t>per</w:t>
-      </w:r>
-      <w:proofErr w:type="gramEnd"/>
-      <w:r>
-        <w:rPr>
-          <w:rFonts w:ascii="Arial" w:eastAsia="Arial" w:hAnsi="Arial" w:cs="Arial"/>
-        </w:rPr>
-        <w:t xml:space="preserve"> these signed contracts are nonrefundable, non-</w:t>
-      </w:r>
-      <w:proofErr w:type="gramStart"/>
-      <w:r>
-        <w:rPr>
-          <w:rFonts w:ascii="Arial" w:eastAsia="Arial" w:hAnsi="Arial" w:cs="Arial"/>
-        </w:rPr>
-        <w:t>transferrable</w:t>
-      </w:r>
-      <w:proofErr w:type="gramEnd"/>
-      <w:r>
-        <w:rPr>
-          <w:rFonts w:ascii="Arial" w:eastAsia="Arial" w:hAnsi="Arial" w:cs="Arial"/>
-        </w:rPr>
-        <w:t xml:space="preserve">, and non-exchangeable toward future orders or alternate styles.  By </w:t>
-      </w:r>
-      <w:proofErr w:type="gramStart"/>
-      <w:r>
-        <w:rPr>
-          <w:rFonts w:ascii="Arial" w:eastAsia="Arial" w:hAnsi="Arial" w:cs="Arial"/>
-        </w:rPr>
-        <w:t>entering into</w:t>
-      </w:r>
-      <w:proofErr w:type="gramEnd"/>
-      <w:r>
-        <w:rPr>
-          <w:rFonts w:ascii="Arial" w:eastAsia="Arial" w:hAnsi="Arial" w:cs="Arial"/>
-        </w:rPr>
-        <w:t xml:space="preserve"> this contract, the development and sample production dates will be reserved and incorporated into our development and/or modular production schedule.  Adjustments or change orders may be </w:t>
+        <w:t xml:space="preserve">This contract is agreed upon as a development package, with payment due in full, valid for 1 year.  Amounts due per these signed contracts are nonrefundable, non-transferrable, and non-exchangeable toward future orders or alternate styles.  By entering into this contract, the development and sample production dates will be reserved and incorporated into our development and/or modular production schedule.  Adjustments or change orders may be </w:t>
       </w:r>
       <w:r>
         <w:rPr>
           <w:rFonts w:ascii="Arial" w:eastAsia="Arial" w:hAnsi="Arial" w:cs="Arial"/>
         </w:rPr>
         <w:lastRenderedPageBreak/>
-        <w:t xml:space="preserve">submitted to TEG but will only be incorporated into the agreement upon both parties signed written consent before changes are initiated.  Estimated prices for items sent out for dye, bias, spaghetti, or other </w:t>
-      </w:r>
-      <w:proofErr w:type="gramStart"/>
-      <w:r>
-        <w:rPr>
-          <w:rFonts w:ascii="Arial" w:eastAsia="Arial" w:hAnsi="Arial" w:cs="Arial"/>
-        </w:rPr>
-        <w:t>trim</w:t>
-      </w:r>
-      <w:proofErr w:type="gramEnd"/>
-      <w:r>
-        <w:rPr>
-          <w:rFonts w:ascii="Arial" w:eastAsia="Arial" w:hAnsi="Arial" w:cs="Arial"/>
-        </w:rPr>
-        <w:t xml:space="preserve"> may be included in this proposal, but in the case that there are additional costs above the estimated amounts listed, client will be notified of additional costs and upon client’s approval, full payment will be due and payable prior to TEG releasing completed materials.  Client approved and agreed-upon send-outs (outside of cut/sew) will incur management fee in addition to all normal production, shipping, supply, etc., fees paid to outside contractors.  </w:t>
+        <w:t xml:space="preserve">submitted to TEG but will only be incorporated into the agreement upon both parties signed written consent before changes are initiated.  Estimated prices for items sent out for dye, bias, spaghetti, or other trim may be included in this proposal, but in the case that there are additional costs above the estimated amounts listed, client will be notified of additional costs and upon client’s approval, full payment will be due and payable prior to TEG releasing completed materials.  Client approved and agreed-upon send-outs (outside of cut/sew) will incur management fee in addition to all normal production, shipping, supply, etc., fees paid to outside contractors.  </w:t>
       </w:r>
     </w:p>
     <w:p>
@@ -588,63 +513,7 @@
         <w:rPr>
           <w:rFonts w:ascii="Arial" w:eastAsia="Arial" w:hAnsi="Arial" w:cs="Arial"/>
         </w:rPr>
-        <w:t xml:space="preserve">All efforts will be made by TEG and its employees, to ensure timely delivery.  In any event, TEG shall be held liable only for the cost of </w:t>
-      </w:r>
-      <w:proofErr w:type="gramStart"/>
-      <w:r>
-        <w:rPr>
-          <w:rFonts w:ascii="Arial" w:eastAsia="Arial" w:hAnsi="Arial" w:cs="Arial"/>
-        </w:rPr>
-        <w:t>production,</w:t>
-      </w:r>
-      <w:proofErr w:type="gramEnd"/>
-      <w:r>
-        <w:rPr>
-          <w:rFonts w:ascii="Arial" w:eastAsia="Arial" w:hAnsi="Arial" w:cs="Arial"/>
-        </w:rPr>
-        <w:t xml:space="preserve"> or development, as written in this contract.  This contract is agreed upon, with full agreement to TEG’s Terms and Policies. </w:t>
-      </w:r>
-      <w:proofErr w:type="gramStart"/>
-      <w:r>
-        <w:rPr>
-          <w:rFonts w:ascii="Arial" w:eastAsia="Arial" w:hAnsi="Arial" w:cs="Arial"/>
-        </w:rPr>
-        <w:t>Customer agrees</w:t>
-      </w:r>
-      <w:proofErr w:type="gramEnd"/>
-      <w:r>
-        <w:rPr>
-          <w:rFonts w:ascii="Arial" w:eastAsia="Arial" w:hAnsi="Arial" w:cs="Arial"/>
-        </w:rPr>
-        <w:t xml:space="preserve"> to </w:t>
-      </w:r>
-      <w:proofErr w:type="gramStart"/>
-      <w:r>
-        <w:rPr>
-          <w:rFonts w:ascii="Arial" w:eastAsia="Arial" w:hAnsi="Arial" w:cs="Arial"/>
-        </w:rPr>
-        <w:t>notifying</w:t>
-      </w:r>
-      <w:proofErr w:type="gramEnd"/>
-      <w:r>
-        <w:rPr>
-          <w:rFonts w:ascii="Arial" w:eastAsia="Arial" w:hAnsi="Arial" w:cs="Arial"/>
-        </w:rPr>
-        <w:t xml:space="preserve"> TEG of any quality issues within 5 business days of receipt of the samples or production.  Any </w:t>
-      </w:r>
-      <w:proofErr w:type="gramStart"/>
-      <w:r>
-        <w:rPr>
-          <w:rFonts w:ascii="Arial" w:eastAsia="Arial" w:hAnsi="Arial" w:cs="Arial"/>
-        </w:rPr>
-        <w:t>claims</w:t>
-      </w:r>
-      <w:proofErr w:type="gramEnd"/>
-      <w:r>
-        <w:rPr>
-          <w:rFonts w:ascii="Arial" w:eastAsia="Arial" w:hAnsi="Arial" w:cs="Arial"/>
-        </w:rPr>
-        <w:t xml:space="preserve"> must be shipped back upon notification to TEG for review.  After 5 business days, all goods are accepted as approved quality and quantity.</w:t>
+        <w:t>All efforts will be made by TEG and its employees, to ensure timely delivery.  In any event, TEG shall be held liable only for the cost of production, or development, as written in this contract.  This contract is agreed upon, with full agreement to TEG’s Terms and Policies. Customer agrees to notifying TEG of any quality issues within 5 business days of receipt of the samples or production.  Any claims must be shipped back upon notification to TEG for review.  After 5 business days, all goods are accepted as approved quality and quantity.</w:t>
       </w:r>
     </w:p>
     <w:p>
@@ -915,7 +784,6 @@
         </w:rPr>
         <w:t>(within 6 weeks from fitting)</w:t>
       </w:r>
-      <w:proofErr w:type="gramStart"/>
       <w:r>
         <w:rPr>
           <w:rFonts w:ascii="Arial" w:eastAsia="Arial" w:hAnsi="Arial" w:cs="Arial"/>
@@ -933,14 +801,7 @@
           <w:rFonts w:ascii="Arial" w:eastAsia="Arial" w:hAnsi="Arial" w:cs="Arial"/>
         </w:rPr>
         <w:tab/>
-        <w:t>Date</w:t>
-      </w:r>
-      <w:proofErr w:type="gramEnd"/>
-      <w:r>
-        <w:rPr>
-          <w:rFonts w:ascii="Arial" w:eastAsia="Arial" w:hAnsi="Arial" w:cs="Arial"/>
-        </w:rPr>
-        <w:t xml:space="preserve">: TBD                                       </w:t>
+        <w:t xml:space="preserve">Date: TBD                                       </w:t>
       </w:r>
     </w:p>
     <w:p>
@@ -968,9 +829,10 @@
     </w:p>
     <w:p>
       <w:pPr>
-        <w:spacing w:after="0"/>
-        <w:rPr>
-          <w:rFonts w:ascii="Arial" w:eastAsia="Arial" w:hAnsi="Arial" w:cs="Arial"/>
+        <w:spacing w:after="0" w:line="480" w:lineRule="auto"/>
+        <w:rPr>
+          <w:rFonts w:ascii="Arial" w:eastAsia="Arial" w:hAnsi="Arial" w:cs="Arial"/>
+          <w:b/>
         </w:rPr>
       </w:pPr>
       <w:r>
@@ -982,31 +844,71 @@
       <w:r>
         <w:rPr>
           <w:rFonts w:ascii="Arial" w:eastAsia="Arial" w:hAnsi="Arial" w:cs="Arial"/>
-          <w:highlight w:val="yellow"/>
-        </w:rPr>
-        <w:t>__________________________________</w:t>
-      </w:r>
-      <w:r>
-        <w:rPr>
-          <w:rFonts w:ascii="Arial" w:eastAsia="Arial" w:hAnsi="Arial" w:cs="Arial"/>
-          <w:highlight w:val="yellow"/>
-        </w:rPr>
-        <w:tab/>
-        <w:t xml:space="preserve">                                  ________________________</w:t>
-      </w:r>
-    </w:p>
-    <w:p>
-      <w:pPr>
-        <w:spacing w:after="0"/>
-        <w:rPr>
-          <w:rFonts w:ascii="Arial" w:eastAsia="Arial" w:hAnsi="Arial" w:cs="Arial"/>
-        </w:rPr>
-      </w:pPr>
-      <w:r>
-        <w:rPr>
-          <w:rFonts w:ascii="Arial" w:eastAsia="Arial" w:hAnsi="Arial" w:cs="Arial"/>
-          <w:b/>
-          <w:highlight w:val="yellow"/>
+          <w:color w:val="E7E6E6" w:themeColor="background2"/>
+        </w:rPr>
+        <w:t>{{s_Signature_Signer1}}</w:t>
+      </w:r>
+      <w:r>
+        <w:rPr>
+          <w:rFonts w:ascii="Arial" w:eastAsia="Arial" w:hAnsi="Arial" w:cs="Arial"/>
+        </w:rPr>
+        <w:tab/>
+        <w:t xml:space="preserve">                                  </w:t>
+      </w:r>
+      <w:r>
+        <w:rPr>
+          <w:rFonts w:ascii="Arial" w:eastAsia="Arial" w:hAnsi="Arial" w:cs="Arial"/>
+        </w:rPr>
+        <w:t xml:space="preserve">      </w:t>
+      </w:r>
+      <w:r>
+        <w:rPr>
+          <w:rFonts w:ascii="Arial" w:eastAsia="Arial" w:hAnsi="Arial" w:cs="Arial"/>
+        </w:rPr>
+        <w:tab/>
+      </w:r>
+      <w:r>
+        <w:rPr>
+          <w:rFonts w:ascii="Arial" w:eastAsia="Arial" w:hAnsi="Arial" w:cs="Arial"/>
+        </w:rPr>
+        <w:t xml:space="preserve">         </w:t>
+      </w:r>
+      <w:r>
+        <w:rPr>
+          <w:rFonts w:ascii="Arial" w:eastAsia="Arial" w:hAnsi="Arial" w:cs="Arial"/>
+          <w:b/>
+        </w:rPr>
+        <w:t>DATE_</w:t>
+      </w:r>
+      <w:r>
+        <w:rPr>
+          <w:rFonts w:ascii="Arial" w:eastAsia="Arial" w:hAnsi="Arial" w:cs="Arial"/>
+          <w:b/>
+        </w:rPr>
+        <w:t xml:space="preserve">V         </w:t>
+      </w:r>
+      <w:r>
+        <w:rPr>
+          <w:rFonts w:ascii="Arial" w:eastAsia="Arial" w:hAnsi="Arial" w:cs="Arial"/>
+          <w:b/>
+        </w:rPr>
+        <w:t xml:space="preserve">     </w:t>
+      </w:r>
+    </w:p>
+    <w:p>
+      <w:pPr>
+        <w:pBdr>
+          <w:top w:val="single" w:sz="4" w:space="1" w:color="auto"/>
+        </w:pBdr>
+        <w:spacing w:after="0"/>
+        <w:rPr>
+          <w:rFonts w:ascii="Arial" w:eastAsia="Arial" w:hAnsi="Arial" w:cs="Arial"/>
+        </w:rPr>
+      </w:pPr>
+      <w:r>
+        <w:rPr>
+          <w:rFonts w:ascii="Arial" w:eastAsia="Arial" w:hAnsi="Arial" w:cs="Arial"/>
+          <w:b/>
         </w:rPr>
         <w:t>CLIENT NAME and on behalf of BRAND NAME</w:t>
       </w:r>
@@ -1059,29 +961,65 @@
     </w:p>
     <w:p>
       <w:pPr>
-        <w:spacing w:after="0"/>
-        <w:rPr>
-          <w:rFonts w:ascii="Arial" w:eastAsia="Arial" w:hAnsi="Arial" w:cs="Arial"/>
-        </w:rPr>
-      </w:pPr>
-      <w:r>
-        <w:rPr>
-          <w:rFonts w:ascii="Arial" w:eastAsia="Arial" w:hAnsi="Arial" w:cs="Arial"/>
-          <w:highlight w:val="yellow"/>
-        </w:rPr>
-        <w:t>__________________________________</w:t>
-      </w:r>
-      <w:r>
-        <w:rPr>
-          <w:rFonts w:ascii="Arial" w:eastAsia="Arial" w:hAnsi="Arial" w:cs="Arial"/>
-          <w:highlight w:val="yellow"/>
-        </w:rPr>
-        <w:tab/>
-        <w:t xml:space="preserve">                                  ________________________</w:t>
-      </w:r>
-    </w:p>
-    <w:p>
-      <w:pPr>
+        <w:spacing w:after="0" w:line="480" w:lineRule="auto"/>
+        <w:rPr>
+          <w:rFonts w:ascii="Arial" w:eastAsia="Arial" w:hAnsi="Arial" w:cs="Arial"/>
+          <w:b/>
+        </w:rPr>
+      </w:pPr>
+      <w:r>
+        <w:rPr>
+          <w:rFonts w:ascii="Arial" w:eastAsia="Arial" w:hAnsi="Arial" w:cs="Arial"/>
+          <w:color w:val="E7E6E6" w:themeColor="background2"/>
+        </w:rPr>
+        <w:t>{{s_Signature_Signer</w:t>
+      </w:r>
+      <w:r>
+        <w:rPr>
+          <w:rFonts w:ascii="Arial" w:eastAsia="Arial" w:hAnsi="Arial" w:cs="Arial"/>
+          <w:color w:val="E7E6E6" w:themeColor="background2"/>
+        </w:rPr>
+        <w:t>2</w:t>
+      </w:r>
+      <w:r>
+        <w:rPr>
+          <w:rFonts w:ascii="Arial" w:eastAsia="Arial" w:hAnsi="Arial" w:cs="Arial"/>
+          <w:color w:val="E7E6E6" w:themeColor="background2"/>
+        </w:rPr>
+        <w:t>}}</w:t>
+      </w:r>
+      <w:r>
+        <w:rPr>
+          <w:rFonts w:ascii="Arial" w:eastAsia="Arial" w:hAnsi="Arial" w:cs="Arial"/>
+        </w:rPr>
+        <w:tab/>
+        <w:t xml:space="preserve">                                   </w:t>
+      </w:r>
+      <w:r>
+        <w:rPr>
+          <w:rFonts w:ascii="Arial" w:eastAsia="Arial" w:hAnsi="Arial" w:cs="Arial"/>
+        </w:rPr>
+        <w:t xml:space="preserve">     </w:t>
+      </w:r>
+      <w:r>
+        <w:rPr>
+          <w:rFonts w:ascii="Arial" w:eastAsia="Arial" w:hAnsi="Arial" w:cs="Arial"/>
+        </w:rPr>
+        <w:t xml:space="preserve">                </w:t>
+      </w:r>
+      <w:r>
+        <w:rPr>
+          <w:rFonts w:ascii="Arial" w:eastAsia="Arial" w:hAnsi="Arial" w:cs="Arial"/>
+          <w:b/>
+        </w:rPr>
+        <w:t>DATE_V</w:t>
+      </w:r>
+    </w:p>
+    <w:p>
+      <w:pPr>
+        <w:pBdr>
+          <w:top w:val="single" w:sz="4" w:space="1" w:color="auto"/>
+        </w:pBdr>
         <w:spacing w:after="0"/>
         <w:rPr>
           <w:rFonts w:ascii="Arial" w:eastAsia="Arial" w:hAnsi="Arial" w:cs="Arial"/>

</xml_diff>